<commit_message>
chore: fix bold in some places
</commit_message>
<xml_diff>
--- a/PPEToHeros-mask-guide.docx
+++ b/PPEToHeros-mask-guide.docx
@@ -2,12 +2,6 @@
 <file path=word/document.xml><?xml version="1.0" encoding="utf-8"?>
 <w:document xmlns:r="http://schemas.openxmlformats.org/officeDocument/2006/relationships" xmlns:wp="http://schemas.openxmlformats.org/drawingml/2006/wordprocessingDrawing" xmlns:w="http://schemas.openxmlformats.org/wordprocessingml/2006/main" xmlns:w10="urn:schemas-microsoft-com:office:word" xmlns:w14="http://schemas.microsoft.com/office/word/2010/wordml" xmlns:wps="http://schemas.microsoft.com/office/word/2010/wordprocessingShape" xmlns:wpg="http://schemas.microsoft.com/office/word/2010/wordprocessingGroup" xmlns:mc="http://schemas.openxmlformats.org/markup-compatibility/2006" xmlns:v="urn:schemas-microsoft-com:vml" xmlns:o="urn:schemas-microsoft-com:office:office" xmlns:m="http://schemas.openxmlformats.org/officeDocument/2006/math" mc:Ignorable="w14">
   <w:body>
-    <w:p>
-      <w:pPr>
-        <w:pStyle w:val="Body"/>
-        <w:bidi w:val="0"/>
-      </w:pPr>
-    </w:p>
     <w:tbl>
       <w:tblPr>
         <w:tblW w:w="11520" w:type="dxa"/>
@@ -432,7 +426,7 @@
           <w:shd w:val="clear" w:color="auto" w:fill="auto"/>
         </w:tblPrEx>
         <w:trPr>
-          <w:trHeight w:val="1560" w:hRule="atLeast"/>
+          <w:trHeight w:val="1640" w:hRule="atLeast"/>
         </w:trPr>
         <w:tc>
           <w:tcPr>
@@ -599,7 +593,7 @@
                 <w:ilvl w:val="0"/>
                 <w:numId w:val="1"/>
               </w:numPr>
-              <w:spacing w:line="216" w:lineRule="auto"/>
+              <w:spacing w:after="40" w:line="216" w:lineRule="auto"/>
               <w:jc w:val="left"/>
               <w:rPr>
                 <w:rFonts w:ascii="Inter Bold" w:hAnsi="Inter Bold"/>
@@ -626,7 +620,7 @@
                 <w:ilvl w:val="0"/>
                 <w:numId w:val="2"/>
               </w:numPr>
-              <w:spacing w:line="216" w:lineRule="auto"/>
+              <w:spacing w:after="40" w:line="216" w:lineRule="auto"/>
               <w:jc w:val="left"/>
               <w:rPr>
                 <w:sz w:val="22"/>
@@ -669,7 +663,7 @@
                 <w:ilvl w:val="0"/>
                 <w:numId w:val="2"/>
               </w:numPr>
-              <w:spacing w:line="216" w:lineRule="auto"/>
+              <w:spacing w:after="40" w:line="216" w:lineRule="auto"/>
               <w:jc w:val="left"/>
               <w:rPr>
                 <w:sz w:val="22"/>
@@ -903,7 +897,7 @@
           <w:shd w:val="clear" w:color="auto" w:fill="auto"/>
         </w:tblPrEx>
         <w:trPr>
-          <w:trHeight w:val="2316" w:hRule="atLeast"/>
+          <w:trHeight w:val="2436" w:hRule="atLeast"/>
         </w:trPr>
         <w:tc>
           <w:tcPr>
@@ -1089,7 +1083,7 @@
                 <w:ilvl w:val="0"/>
                 <w:numId w:val="3"/>
               </w:numPr>
-              <w:spacing w:line="216" w:lineRule="auto"/>
+              <w:spacing w:after="40" w:line="216" w:lineRule="auto"/>
               <w:rPr>
                 <w:sz w:val="22"/>
                 <w:szCs w:val="22"/>
@@ -1113,7 +1107,7 @@
                 <w:ilvl w:val="0"/>
                 <w:numId w:val="3"/>
               </w:numPr>
-              <w:spacing w:line="216" w:lineRule="auto"/>
+              <w:spacing w:after="40" w:line="216" w:lineRule="auto"/>
               <w:rPr>
                 <w:sz w:val="22"/>
                 <w:szCs w:val="22"/>
@@ -1137,7 +1131,7 @@
                 <w:ilvl w:val="0"/>
                 <w:numId w:val="3"/>
               </w:numPr>
-              <w:spacing w:line="216" w:lineRule="auto"/>
+              <w:spacing w:after="40" w:line="216" w:lineRule="auto"/>
               <w:rPr>
                 <w:sz w:val="22"/>
                 <w:szCs w:val="22"/>
@@ -1199,7 +1193,7 @@
                 <w:ilvl w:val="0"/>
                 <w:numId w:val="3"/>
               </w:numPr>
-              <w:spacing w:line="216" w:lineRule="auto"/>
+              <w:spacing w:after="40" w:line="216" w:lineRule="auto"/>
               <w:rPr>
                 <w:sz w:val="22"/>
                 <w:szCs w:val="22"/>
@@ -1596,7 +1590,7 @@
                 <w:ilvl w:val="0"/>
                 <w:numId w:val="4"/>
               </w:numPr>
-              <w:spacing w:before="80" w:after="80" w:line="216" w:lineRule="auto"/>
+              <w:spacing w:after="40" w:line="216" w:lineRule="auto"/>
               <w:jc w:val="left"/>
               <w:rPr>
                 <w:sz w:val="22"/>
@@ -1621,7 +1615,7 @@
                 <w:ilvl w:val="0"/>
                 <w:numId w:val="4"/>
               </w:numPr>
-              <w:spacing w:before="80" w:after="80" w:line="216" w:lineRule="auto"/>
+              <w:spacing w:after="40" w:line="216" w:lineRule="auto"/>
               <w:jc w:val="left"/>
               <w:rPr>
                 <w:sz w:val="22"/>
@@ -2188,7 +2182,7 @@
                 <w:ilvl w:val="0"/>
                 <w:numId w:val="5"/>
               </w:numPr>
-              <w:spacing w:line="216" w:lineRule="auto"/>
+              <w:spacing w:after="40" w:line="216" w:lineRule="auto"/>
               <w:rPr>
                 <w:sz w:val="22"/>
                 <w:szCs w:val="22"/>
@@ -2212,7 +2206,7 @@
                 <w:ilvl w:val="0"/>
                 <w:numId w:val="5"/>
               </w:numPr>
-              <w:spacing w:line="216" w:lineRule="auto"/>
+              <w:spacing w:after="40" w:line="216" w:lineRule="auto"/>
               <w:rPr>
                 <w:sz w:val="22"/>
                 <w:szCs w:val="22"/>
@@ -2236,7 +2230,7 @@
                 <w:ilvl w:val="0"/>
                 <w:numId w:val="6"/>
               </w:numPr>
-              <w:spacing w:line="216" w:lineRule="auto"/>
+              <w:spacing w:after="40" w:line="216" w:lineRule="auto"/>
               <w:rPr>
                 <w:rFonts w:ascii="Inter Bold" w:hAnsi="Inter Bold"/>
                 <w:sz w:val="22"/>
@@ -2596,7 +2590,7 @@
           <w:shd w:val="clear" w:color="auto" w:fill="auto"/>
         </w:tblPrEx>
         <w:trPr>
-          <w:trHeight w:val="2316" w:hRule="atLeast"/>
+          <w:trHeight w:val="2373" w:hRule="atLeast"/>
         </w:trPr>
         <w:tc>
           <w:tcPr>
@@ -2839,42 +2833,55 @@
                 <w:ilvl w:val="0"/>
                 <w:numId w:val="7"/>
               </w:numPr>
-              <w:bidi w:val="0"/>
-            </w:pPr>
-            <w:r>
-              <w:rPr>
-                <w:rtl w:val="0"/>
+              <w:spacing w:before="0" w:after="40" w:line="216" w:lineRule="auto"/>
+              <w:rPr>
+                <w:lang w:val="en-US"/>
+              </w:rPr>
+            </w:pPr>
+            <w:r>
+              <w:rPr>
+                <w:rtl w:val="0"/>
+                <w:lang w:val="en-US"/>
               </w:rPr>
               <w:t>provides great protection for wearer &amp;</w:t>
             </w:r>
             <w:r>
               <w:rPr>
                 <w:rtl w:val="0"/>
+                <w:lang w:val="en-US"/>
               </w:rPr>
               <w:t xml:space="preserve"> </w:t>
             </w:r>
             <w:r>
               <w:rPr>
                 <w:rtl w:val="0"/>
-              </w:rPr>
-              <w:t>those around them from a</w:t>
+                <w:lang w:val="en-US"/>
+              </w:rPr>
+              <w:t>those around them from</w:t>
+            </w:r>
+            <w:r>
+              <w:rPr>
+                <w:rtl w:val="0"/>
+                <w:lang w:val="en-US"/>
+              </w:rPr>
+              <w:t xml:space="preserve"> </w:t>
             </w:r>
             <w:r>
               <w:rPr>
                 <w:b w:val="1"/>
                 <w:bCs w:val="1"/>
                 <w:rtl w:val="0"/>
-              </w:rPr>
-              <w:t>irborne &amp;</w:t>
+                <w:lang w:val="en-US"/>
+              </w:rPr>
+              <w:t>a</w:t>
             </w:r>
             <w:r>
               <w:rPr>
                 <w:b w:val="1"/>
                 <w:bCs w:val="1"/>
                 <w:rtl w:val="0"/>
-                <w:lang w:val="en-US"/>
-              </w:rPr>
-              <w:t xml:space="preserve"> </w:t>
+              </w:rPr>
+              <w:t>irborne &amp;</w:t>
             </w:r>
             <w:r>
               <w:rPr>
@@ -2883,14 +2890,30 @@
                 <w:rtl w:val="0"/>
                 <w:lang w:val="en-US"/>
               </w:rPr>
-              <w:t>droplet t</w:t>
+              <w:t xml:space="preserve"> </w:t>
+            </w:r>
+            <w:r>
+              <w:rPr>
+                <w:b w:val="1"/>
+                <w:bCs w:val="1"/>
+                <w:rtl w:val="0"/>
+                <w:lang w:val="en-US"/>
+              </w:rPr>
+              <w:t xml:space="preserve">droplet </w:t>
+            </w:r>
+            <w:r>
+              <w:rPr>
+                <w:rtl w:val="0"/>
+                <w:lang w:val="en-US"/>
+              </w:rPr>
+              <w:t>tr</w:t>
             </w:r>
             <w:r>
               <w:rPr>
                 <w:rtl w:val="0"/>
                 <w:lang w:val="fr-FR"/>
               </w:rPr>
-              <w:t>ransmission</w:t>
+              <w:t>ansmission</w:t>
             </w:r>
           </w:p>
           <w:p>
@@ -2900,17 +2923,22 @@
                 <w:ilvl w:val="0"/>
                 <w:numId w:val="7"/>
               </w:numPr>
-              <w:bidi w:val="0"/>
-            </w:pPr>
-            <w:r>
-              <w:rPr>
-                <w:rtl w:val="0"/>
+              <w:spacing w:before="0" w:line="216" w:lineRule="auto"/>
+              <w:rPr>
+                <w:lang w:val="en-US"/>
+              </w:rPr>
+            </w:pPr>
+            <w:r>
+              <w:rPr>
+                <w:rtl w:val="0"/>
+                <w:lang w:val="en-US"/>
               </w:rPr>
               <w:t>﻿filters at least 95% of airborne particles at 0</w:t>
             </w:r>
             <w:r>
               <w:rPr>
                 <w:rtl w:val="0"/>
+                <w:lang w:val="en-US"/>
               </w:rPr>
               <w:t>.</w:t>
             </w:r>
@@ -2929,11 +2957,15 @@
                 <w:ilvl w:val="0"/>
                 <w:numId w:val="7"/>
               </w:numPr>
-              <w:bidi w:val="0"/>
-            </w:pPr>
-            <w:r>
-              <w:rPr>
-                <w:rtl w:val="0"/>
+              <w:spacing w:before="0" w:after="40" w:line="216" w:lineRule="auto"/>
+              <w:rPr>
+                <w:lang w:val="en-US"/>
+              </w:rPr>
+            </w:pPr>
+            <w:r>
+              <w:rPr>
+                <w:rtl w:val="0"/>
+                <w:lang w:val="en-US"/>
               </w:rPr>
               <w:t>﻿not made to be reused</w:t>
             </w:r>
@@ -3279,7 +3311,7 @@
           <w:shd w:val="clear" w:color="auto" w:fill="auto"/>
         </w:tblPrEx>
         <w:trPr>
-          <w:trHeight w:val="2786" w:hRule="atLeast"/>
+          <w:trHeight w:val="2986" w:hRule="atLeast"/>
         </w:trPr>
         <w:tc>
           <w:tcPr>
@@ -3469,7 +3501,7 @@
                 <w:ilvl w:val="0"/>
                 <w:numId w:val="8"/>
               </w:numPr>
-              <w:spacing w:line="216" w:lineRule="auto"/>
+              <w:spacing w:after="40" w:line="216" w:lineRule="auto"/>
               <w:rPr>
                 <w:sz w:val="22"/>
                 <w:szCs w:val="22"/>
@@ -3546,7 +3578,7 @@
                 <w:ilvl w:val="0"/>
                 <w:numId w:val="9"/>
               </w:numPr>
-              <w:spacing w:line="216" w:lineRule="auto"/>
+              <w:spacing w:after="40" w:line="216" w:lineRule="auto"/>
               <w:rPr>
                 <w:rFonts w:ascii="Inter Bold" w:hAnsi="Inter Bold"/>
                 <w:sz w:val="22"/>
@@ -3572,7 +3604,7 @@
                 <w:ilvl w:val="0"/>
                 <w:numId w:val="8"/>
               </w:numPr>
-              <w:spacing w:line="216" w:lineRule="auto"/>
+              <w:spacing w:after="40" w:line="216" w:lineRule="auto"/>
               <w:rPr>
                 <w:sz w:val="22"/>
                 <w:szCs w:val="22"/>
@@ -3596,7 +3628,7 @@
                 <w:ilvl w:val="0"/>
                 <w:numId w:val="8"/>
               </w:numPr>
-              <w:spacing w:line="216" w:lineRule="auto"/>
+              <w:spacing w:after="40" w:line="216" w:lineRule="auto"/>
               <w:rPr>
                 <w:sz w:val="22"/>
                 <w:szCs w:val="22"/>
@@ -4299,7 +4331,7 @@
       <w:headerReference w:type="default" r:id="rId11"/>
       <w:footerReference w:type="default" r:id="rId12"/>
       <w:pgSz w:w="12240" w:h="15840" w:orient="portrait"/>
-      <w:pgMar w:top="360" w:right="360" w:bottom="360" w:left="360" w:header="187" w:footer="864"/>
+      <w:pgMar w:top="792" w:right="360" w:bottom="360" w:left="360" w:header="187" w:footer="864"/>
       <w:bidi w:val="0"/>
     </w:sectPr>
   </w:body>
@@ -4401,7 +4433,7 @@
         <w:rtl w:val="0"/>
         <w:lang w:val="en-US"/>
       </w:rPr>
-      <w:t>Created by Nicolas Smit/@PPEToHeroes</w:t>
+      <w:t xml:space="preserve">Created by Nicolas Smit/@PPEToHeroes    </w:t>
     </w:r>
   </w:p>
 </w:hdr>

</xml_diff>